<commit_message>
just missing explaining the blocks
</commit_message>
<xml_diff>
--- a/Assignments/Assignment_02/report.docx
+++ b/Assignments/Assignment_02/report.docx
@@ -80,21 +80,19 @@
         <w:rPr>
           <w:lang w:val="en-GB"/>
         </w:rPr>
-        <w:t xml:space="preserve"> </w:t>
-      </w:r>
-      <w:proofErr w:type="spellStart"/>
-      <w:r>
-        <w:rPr>
-          <w:lang w:val="en-GB"/>
-        </w:rPr>
-        <w:t>Geforce</w:t>
-      </w:r>
-      <w:proofErr w:type="spellEnd"/>
-      <w:r>
-        <w:rPr>
-          <w:lang w:val="en-GB"/>
-        </w:rPr>
-        <w:t xml:space="preserve"> RTX 2070 Super with a base core clock of 1605MHz</w:t>
+        <w:t xml:space="preserve"> Ge</w:t>
+      </w:r>
+      <w:r>
+        <w:rPr>
+          <w:lang w:val="en-GB"/>
+        </w:rPr>
+        <w:t>F</w:t>
+      </w:r>
+      <w:r>
+        <w:rPr>
+          <w:lang w:val="en-GB"/>
+        </w:rPr>
+        <w:t>orce RTX 2070 Super with a base core clock of 1605MHz</w:t>
       </w:r>
       <w:r>
         <w:rPr>
@@ -162,7 +160,182 @@
           <w:lang w:val="en-GB"/>
         </w:rPr>
       </w:pPr>
+      <w:r>
+        <w:rPr>
+          <w:lang w:val="en-GB"/>
+        </w:rPr>
+        <w:t>Taking advantage of the matrix like structure of the GPU, I removed the two for cycles and used two variables (</w:t>
+      </w:r>
+      <w:r>
+        <w:rPr>
+          <w:lang w:val="en-GB"/>
+        </w:rPr>
+        <w:t>i.e.</w:t>
+      </w:r>
+      <w:r>
+        <w:rPr>
+          <w:lang w:val="en-GB"/>
+        </w:rPr>
+        <w:t xml:space="preserve"> col and line) using them as coordinates to a variable of the matrix.</w:t>
+      </w:r>
+      <w:r>
+        <w:rPr>
+          <w:lang w:val="en-GB"/>
+        </w:rPr>
+        <w:t xml:space="preserve"> The program will try to </w:t>
+      </w:r>
+      <w:r>
+        <w:rPr>
+          <w:lang w:val="en-GB"/>
+        </w:rPr>
+        <w:t>execute the algorithm if the coordinates match a point present in the matrix.</w:t>
+      </w:r>
+      <w:r>
+        <w:rPr>
+          <w:lang w:val="en-GB"/>
+        </w:rPr>
+        <w:t xml:space="preserve"> </w:t>
+      </w:r>
+      <w:r>
+        <w:rPr>
+          <w:lang w:val="en-GB"/>
+        </w:rPr>
+        <w:t>E</w:t>
+      </w:r>
+      <w:r>
+        <w:rPr>
+          <w:lang w:val="en-GB"/>
+        </w:rPr>
+        <w:t>ach thread measure</w:t>
+      </w:r>
+      <w:r>
+        <w:rPr>
+          <w:lang w:val="en-GB"/>
+        </w:rPr>
+        <w:t>s</w:t>
+      </w:r>
+      <w:r>
+        <w:rPr>
+          <w:lang w:val="en-GB"/>
+        </w:rPr>
+        <w:t xml:space="preserve"> the shortest path to </w:t>
+      </w:r>
+      <w:r>
+        <w:rPr>
+          <w:lang w:val="en-GB"/>
+        </w:rPr>
+        <w:t>the point shown by the coordinates. Using both the sum of the points (col, k) and (k, line) is then compared with the value present in the point (col, line), replacing it if the sum is lower than the value present.</w:t>
+      </w:r>
+    </w:p>
+    <w:p>
+      <w:pPr>
+        <w:jc w:val="both"/>
+        <w:rPr>
+          <w:lang w:val="en-GB"/>
+        </w:rPr>
+      </w:pPr>
+      <w:r>
+        <w:rPr>
+          <w:lang w:val="en-GB"/>
+        </w:rPr>
+        <w:t xml:space="preserve">To reduce the overhead </w:t>
+      </w:r>
+      <w:r>
+        <w:rPr>
+          <w:lang w:val="en-GB"/>
+        </w:rPr>
+        <w:t xml:space="preserve">the value of col and line is increased by the multiplication of </w:t>
+      </w:r>
+      <w:proofErr w:type="spellStart"/>
+      <w:r>
+        <w:rPr>
+          <w:lang w:val="en-GB"/>
+        </w:rPr>
+        <w:t>blockDim</w:t>
+      </w:r>
+      <w:proofErr w:type="spellEnd"/>
+      <w:r>
+        <w:rPr>
+          <w:lang w:val="en-GB"/>
+        </w:rPr>
+        <w:t xml:space="preserve"> and </w:t>
+      </w:r>
+      <w:proofErr w:type="spellStart"/>
+      <w:r>
+        <w:rPr>
+          <w:lang w:val="en-GB"/>
+        </w:rPr>
+        <w:t>gridDim</w:t>
+      </w:r>
+      <w:proofErr w:type="spellEnd"/>
+      <w:r>
+        <w:rPr>
+          <w:lang w:val="en-GB"/>
+        </w:rPr>
+        <w:t>. The thread will execute the algorithm again in cas</w:t>
+      </w:r>
+      <w:r>
+        <w:rPr>
+          <w:lang w:val="en-GB"/>
+        </w:rPr>
+        <w:t>e the coordinates match a point present in the matrix.</w:t>
+      </w:r>
+    </w:p>
+    <w:p>
+      <w:pPr>
+        <w:jc w:val="both"/>
+        <w:rPr>
+          <w:lang w:val="en-GB"/>
+        </w:rPr>
+      </w:pPr>
+      <w:r>
+        <w:rPr>
+          <w:lang w:val="en-GB"/>
+        </w:rPr>
+        <w:t>Regarding memory it was reserved in the GPU the memory necessary to allocate the graph. The graph located in the CPU was then copied to that memory block, followed by the execution of the algorithm and them the graph located in the GPU was copied back to the CPU. The memory was then freed from the GPU.</w:t>
+      </w:r>
+    </w:p>
+    <w:p>
+      <w:pPr>
+        <w:jc w:val="both"/>
+        <w:rPr>
+          <w:lang w:val="en-GB"/>
+        </w:rPr>
+      </w:pPr>
+      <w:r>
+        <w:rPr>
+          <w:lang w:val="en-GB"/>
+        </w:rPr>
+        <w:t xml:space="preserve">The number of threads per block used was the maximum allowed per block, since the program only used the thread if it was required. </w:t>
+      </w:r>
+    </w:p>
+    <w:p>
+      <w:pPr>
+        <w:jc w:val="both"/>
+        <w:rPr>
+          <w:lang w:val="en-GB"/>
+        </w:rPr>
+      </w:pPr>
       <w:bookmarkStart w:id="0" w:name="_GoBack"/>
+      <w:r>
+        <w:rPr>
+          <w:noProof/>
+          <w:lang w:eastAsia="pt-PT"/>
+        </w:rPr>
+        <w:drawing>
+          <wp:inline distT="0" distB="0" distL="0" distR="0">
+            <wp:extent cx="2575947" cy="1299624"/>
+            <wp:effectExtent l="0" t="0" r="15240" b="15240"/>
+            <wp:docPr id="1" name="Chart 1"/>
+            <wp:cNvGraphicFramePr/>
+            <a:graphic xmlns:a="http://schemas.openxmlformats.org/drawingml/2006/main">
+              <a:graphicData uri="http://schemas.openxmlformats.org/drawingml/2006/chart">
+                <c:chart xmlns:c="http://schemas.openxmlformats.org/drawingml/2006/chart" xmlns:r="http://schemas.openxmlformats.org/officeDocument/2006/relationships" r:id="rId7"/>
+              </a:graphicData>
+            </a:graphic>
+          </wp:inline>
+        </w:drawing>
+      </w:r>
       <w:bookmarkEnd w:id="0"/>
     </w:p>
     <w:p>
@@ -174,33 +347,6 @@
       </w:pPr>
       <w:r>
         <w:rPr>
-          <w:noProof/>
-          <w:lang w:eastAsia="pt-PT"/>
-        </w:rPr>
-        <w:drawing>
-          <wp:inline distT="0" distB="0" distL="0" distR="0">
-            <wp:extent cx="5486400" cy="3200400"/>
-            <wp:effectExtent l="0" t="0" r="0" b="0"/>
-            <wp:docPr id="1" name="Chart 1"/>
-            <wp:cNvGraphicFramePr/>
-            <a:graphic xmlns:a="http://schemas.openxmlformats.org/drawingml/2006/main">
-              <a:graphicData uri="http://schemas.openxmlformats.org/drawingml/2006/chart">
-                <c:chart xmlns:c="http://schemas.openxmlformats.org/drawingml/2006/chart" xmlns:r="http://schemas.openxmlformats.org/officeDocument/2006/relationships" r:id="rId6"/>
-              </a:graphicData>
-            </a:graphic>
-          </wp:inline>
-        </w:drawing>
-      </w:r>
-    </w:p>
-    <w:p>
-      <w:pPr>
-        <w:jc w:val="both"/>
-        <w:rPr>
-          <w:lang w:val="en-GB"/>
-        </w:rPr>
-      </w:pPr>
-      <w:r>
-        <w:rPr>
           <w:lang w:val="en-GB"/>
         </w:rPr>
         <w:t xml:space="preserve">On average the </w:t>
@@ -215,11 +361,23 @@
         <w:rPr>
           <w:lang w:val="en-GB"/>
         </w:rPr>
-        <w:t xml:space="preserve"> managed a speed up of 4.27 times.</w:t>
+        <w:t xml:space="preserve"> managed a speed up of </w:t>
+      </w:r>
+      <w:r>
+        <w:rPr>
+          <w:lang w:val="en-GB"/>
+        </w:rPr>
+        <w:t>24.95</w:t>
+      </w:r>
+      <w:r>
+        <w:rPr>
+          <w:lang w:val="en-GB"/>
+        </w:rPr>
+        <w:t xml:space="preserve"> times.</w:t>
       </w:r>
     </w:p>
     <w:sectPr>
-      <w:footerReference w:type="default" r:id="rId7"/>
+      <w:footerReference w:type="default" r:id="rId8"/>
       <w:pgSz w:w="11906" w:h="16838"/>
       <w:pgMar w:top="1440" w:right="1440" w:bottom="1440" w:left="1440" w:header="708" w:footer="708" w:gutter="0"/>
       <w:cols w:space="708"/>
@@ -884,7 +1042,7 @@
               <c:strCache>
                 <c:ptCount val="1"/>
                 <c:pt idx="0">
-                  <c:v>Sequencial</c:v>
+                  <c:v>CPU</c:v>
                 </c:pt>
               </c:strCache>
             </c:strRef>
@@ -997,19 +1155,19 @@
                 <c:formatCode>General</c:formatCode>
                 <c:ptCount val="5"/>
                 <c:pt idx="0">
-                  <c:v>10000</c:v>
+                  <c:v>1000</c:v>
                 </c:pt>
                 <c:pt idx="1">
-                  <c:v>20000</c:v>
+                  <c:v>2000</c:v>
                 </c:pt>
                 <c:pt idx="2">
-                  <c:v>30000</c:v>
+                  <c:v>3000</c:v>
                 </c:pt>
                 <c:pt idx="3">
-                  <c:v>40000</c:v>
+                  <c:v>4000</c:v>
                 </c:pt>
                 <c:pt idx="4">
-                  <c:v>50000</c:v>
+                  <c:v>5000</c:v>
                 </c:pt>
               </c:numCache>
             </c:numRef>
@@ -1021,19 +1179,19 @@
                 <c:formatCode>General</c:formatCode>
                 <c:ptCount val="5"/>
                 <c:pt idx="0">
-                  <c:v>131294</c:v>
+                  <c:v>2645</c:v>
                 </c:pt>
                 <c:pt idx="1">
-                  <c:v>259278</c:v>
+                  <c:v>20987</c:v>
                 </c:pt>
                 <c:pt idx="2">
-                  <c:v>399568</c:v>
+                  <c:v>71208</c:v>
                 </c:pt>
                 <c:pt idx="3">
-                  <c:v>541842</c:v>
+                  <c:v>168079</c:v>
                 </c:pt>
                 <c:pt idx="4">
-                  <c:v>667818</c:v>
+                  <c:v>327739</c:v>
                 </c:pt>
               </c:numCache>
             </c:numRef>
@@ -1049,7 +1207,7 @@
               <c:strCache>
                 <c:ptCount val="1"/>
                 <c:pt idx="0">
-                  <c:v>Parallelized</c:v>
+                  <c:v>GPU</c:v>
                 </c:pt>
               </c:strCache>
             </c:strRef>
@@ -1083,8 +1241,27 @@
               <c:idx val="0"/>
               <c:layout>
                 <c:manualLayout>
-                  <c:x val="-3.6805555555555557E-2"/>
-                  <c:y val="-4.9573490813648369E-2"/>
+                  <c:x val="5.1157407407407367E-2"/>
+                  <c:y val="-6.1478252718410273E-2"/>
+                </c:manualLayout>
+              </c:layout>
+              <c:dLblPos val="r"/>
+              <c:showLegendKey val="0"/>
+              <c:showVal val="1"/>
+              <c:showCatName val="0"/>
+              <c:showSerName val="0"/>
+              <c:showPercent val="0"/>
+              <c:showBubbleSize val="0"/>
+              <c:extLst>
+                <c:ext xmlns:c15="http://schemas.microsoft.com/office/drawing/2012/chart" uri="{CE6537A1-D6FC-4f65-9D91-7224C49458BB}"/>
+              </c:extLst>
+            </c:dLbl>
+            <c:dLbl>
+              <c:idx val="1"/>
+              <c:layout>
+                <c:manualLayout>
+                  <c:x val="6.1712962962962963E-2"/>
+                  <c:y val="-3.7668728908886534E-2"/>
                 </c:manualLayout>
               </c:layout>
               <c:dLblPos val="r"/>
@@ -1162,19 +1339,19 @@
                 <c:formatCode>General</c:formatCode>
                 <c:ptCount val="5"/>
                 <c:pt idx="0">
-                  <c:v>10000</c:v>
+                  <c:v>1000</c:v>
                 </c:pt>
                 <c:pt idx="1">
-                  <c:v>20000</c:v>
+                  <c:v>2000</c:v>
                 </c:pt>
                 <c:pt idx="2">
-                  <c:v>30000</c:v>
+                  <c:v>3000</c:v>
                 </c:pt>
                 <c:pt idx="3">
-                  <c:v>40000</c:v>
+                  <c:v>4000</c:v>
                 </c:pt>
                 <c:pt idx="4">
-                  <c:v>50000</c:v>
+                  <c:v>5000</c:v>
                 </c:pt>
               </c:numCache>
             </c:numRef>
@@ -1186,19 +1363,19 @@
                 <c:formatCode>General</c:formatCode>
                 <c:ptCount val="5"/>
                 <c:pt idx="0">
-                  <c:v>19558</c:v>
+                  <c:v>266</c:v>
                 </c:pt>
                 <c:pt idx="1">
-                  <c:v>70190</c:v>
+                  <c:v>834</c:v>
                 </c:pt>
                 <c:pt idx="2">
-                  <c:v>111609</c:v>
+                  <c:v>2442</c:v>
                 </c:pt>
                 <c:pt idx="3">
-                  <c:v>145441</c:v>
+                  <c:v>5252</c:v>
                 </c:pt>
                 <c:pt idx="4">
-                  <c:v>183413</c:v>
+                  <c:v>11514</c:v>
                 </c:pt>
               </c:numCache>
             </c:numRef>
@@ -1214,15 +1391,15 @@
           <c:showPercent val="0"/>
           <c:showBubbleSize val="0"/>
         </c:dLbls>
-        <c:axId val="377333800"/>
-        <c:axId val="377329488"/>
+        <c:axId val="359928544"/>
+        <c:axId val="359926192"/>
       </c:scatterChart>
       <c:valAx>
-        <c:axId val="377333800"/>
+        <c:axId val="359928544"/>
         <c:scaling>
           <c:orientation val="minMax"/>
-          <c:max val="50000"/>
-          <c:min val="10000"/>
+          <c:max val="5000"/>
+          <c:min val="1000"/>
         </c:scaling>
         <c:delete val="0"/>
         <c:axPos val="b"/>
@@ -1247,7 +1424,7 @@
                 </a:pPr>
                 <a:r>
                   <a:rPr lang="pt-PT"/>
-                  <a:t>Population Size</a:t>
+                  <a:t>Graph Size</a:t>
                 </a:r>
               </a:p>
             </c:rich>
@@ -1312,16 +1489,14 @@
             <a:endParaRPr lang="pt-PT"/>
           </a:p>
         </c:txPr>
-        <c:crossAx val="377329488"/>
+        <c:crossAx val="359926192"/>
         <c:crosses val="autoZero"/>
         <c:crossBetween val="midCat"/>
       </c:valAx>
       <c:valAx>
-        <c:axId val="377329488"/>
+        <c:axId val="359926192"/>
         <c:scaling>
           <c:orientation val="minMax"/>
-          <c:max val="700000"/>
-          <c:min val="15000"/>
         </c:scaling>
         <c:delete val="0"/>
         <c:axPos val="l"/>
@@ -1425,7 +1600,7 @@
             <a:endParaRPr lang="pt-PT"/>
           </a:p>
         </c:txPr>
-        <c:crossAx val="377333800"/>
+        <c:crossAx val="359928544"/>
         <c:crosses val="autoZero"/>
         <c:crossBetween val="midCat"/>
       </c:valAx>
@@ -2305,4 +2480,16 @@
     </a:ext>
   </a:extLst>
 </a:theme>
+</file>
+
+<file path=customXml/item1.xml><?xml version="1.0" encoding="utf-8"?>
+<b:Sources xmlns:b="http://schemas.openxmlformats.org/officeDocument/2006/bibliography" xmlns="http://schemas.openxmlformats.org/officeDocument/2006/bibliography" SelectedStyle="\APASixthEditionOfficeOnline.xsl" StyleName="APA" Version="6"/>
+</file>
+
+<file path=customXml/itemProps1.xml><?xml version="1.0" encoding="utf-8"?>
+<ds:datastoreItem xmlns:ds="http://schemas.openxmlformats.org/officeDocument/2006/customXml" ds:itemID="{DF8A4B71-7F93-45A6-99EE-FD812AB52542}">
+  <ds:schemaRefs>
+    <ds:schemaRef ds:uri="http://schemas.openxmlformats.org/officeDocument/2006/bibliography"/>
+  </ds:schemaRefs>
+</ds:datastoreItem>
 </file>
</xml_diff>